<commit_message>
Update Project JavaScript1 Reflection - Mikkel August Andaas.docx
</commit_message>
<xml_diff>
--- a/Project JavaScript1 Reflection - Mikkel August Andaas.docx
+++ b/Project JavaScript1 Reflection - Mikkel August Andaas.docx
@@ -691,31 +691,599 @@
         <w:ind w:right="0" w:left="0" w:firstLine="0"/>
         <w:jc w:val="left"/>
         <w:rPr>
-          <w:rFonts w:ascii="Calibri" w:hAnsi="Calibri" w:cs="Calibri" w:eastAsia="Calibri"/>
-          <w:color w:val="000000"/>
-          <w:spacing w:val="0"/>
-          <w:position w:val="0"/>
-          <w:sz w:val="22"/>
-          <w:shd w:fill="auto" w:val="clear"/>
-        </w:rPr>
-      </w:pPr>
-    </w:p>
-    <w:p>
-      <w:pPr>
-        <w:keepNext w:val="true"/>
-        <w:keepLines w:val="true"/>
-        <w:spacing w:before="240" w:after="0" w:line="259"/>
-        <w:ind w:right="0" w:left="0" w:firstLine="0"/>
-        <w:jc w:val="left"/>
-        <w:rPr>
-          <w:rFonts w:ascii="Calibri" w:hAnsi="Calibri" w:cs="Calibri" w:eastAsia="Calibri"/>
-          <w:color w:val="000000"/>
-          <w:spacing w:val="0"/>
-          <w:position w:val="0"/>
-          <w:sz w:val="22"/>
-          <w:shd w:fill="auto" w:val="clear"/>
-        </w:rPr>
-      </w:pPr>
+          <w:rFonts w:ascii="Calibri Light" w:hAnsi="Calibri Light" w:cs="Calibri Light" w:eastAsia="Calibri Light"/>
+          <w:color w:val="4F81BD"/>
+          <w:spacing w:val="0"/>
+          <w:position w:val="0"/>
+          <w:sz w:val="32"/>
+          <w:shd w:fill="auto" w:val="clear"/>
+        </w:rPr>
+      </w:pPr>
+      <w:r>
+        <w:rPr>
+          <w:rFonts w:ascii="Calibri Light" w:hAnsi="Calibri Light" w:cs="Calibri Light" w:eastAsia="Calibri Light"/>
+          <w:color w:val="4F81BD"/>
+          <w:spacing w:val="0"/>
+          <w:position w:val="0"/>
+          <w:sz w:val="32"/>
+          <w:shd w:fill="auto" w:val="clear"/>
+        </w:rPr>
+        <w:t xml:space="preserve">Sources</w:t>
+      </w:r>
+    </w:p>
+    <w:p>
+      <w:pPr>
+        <w:keepNext w:val="true"/>
+        <w:keepLines w:val="true"/>
+        <w:spacing w:before="240" w:after="0" w:line="259"/>
+        <w:ind w:right="0" w:left="0" w:firstLine="0"/>
+        <w:jc w:val="left"/>
+        <w:rPr>
+          <w:rFonts w:ascii="Calibri Light" w:hAnsi="Calibri Light" w:cs="Calibri Light" w:eastAsia="Calibri Light"/>
+          <w:color w:val="4F81BD"/>
+          <w:spacing w:val="0"/>
+          <w:position w:val="0"/>
+          <w:sz w:val="32"/>
+          <w:shd w:fill="auto" w:val="clear"/>
+        </w:rPr>
+      </w:pPr>
+    </w:p>
+    <w:p>
+      <w:pPr>
+        <w:keepNext w:val="true"/>
+        <w:keepLines w:val="true"/>
+        <w:numPr>
+          <w:ilvl w:val="0"/>
+          <w:numId w:val="7"/>
+        </w:numPr>
+        <w:spacing w:before="240" w:after="0" w:line="259"/>
+        <w:ind w:right="0" w:left="720" w:hanging="360"/>
+        <w:jc w:val="left"/>
+        <w:rPr>
+          <w:rFonts w:ascii="Calibri" w:hAnsi="Calibri" w:cs="Calibri" w:eastAsia="Calibri"/>
+          <w:color w:val="000000"/>
+          <w:spacing w:val="0"/>
+          <w:position w:val="0"/>
+          <w:sz w:val="22"/>
+          <w:shd w:fill="auto" w:val="clear"/>
+        </w:rPr>
+      </w:pPr>
+      <w:hyperlink xmlns:r="http://schemas.openxmlformats.org/officeDocument/2006/relationships" r:id="docRId0">
+        <w:r>
+          <w:rPr>
+            <w:rFonts w:ascii="Calibri Light" w:hAnsi="Calibri Light" w:cs="Calibri Light" w:eastAsia="Calibri Light"/>
+            <w:color w:val="4F81BD"/>
+            <w:spacing w:val="0"/>
+            <w:position w:val="0"/>
+            <w:sz w:val="32"/>
+            <w:u w:val="single"/>
+            <w:shd w:fill="auto" w:val="clear"/>
+          </w:rPr>
+          <w:t xml:space="preserve">https://vinicius73.github.io/gravatar-url-generator/#/</w:t>
+        </w:r>
+      </w:hyperlink>
+    </w:p>
+    <w:p>
+      <w:pPr>
+        <w:keepNext w:val="true"/>
+        <w:keepLines w:val="true"/>
+        <w:numPr>
+          <w:ilvl w:val="0"/>
+          <w:numId w:val="7"/>
+        </w:numPr>
+        <w:spacing w:before="240" w:after="0" w:line="259"/>
+        <w:ind w:right="0" w:left="720" w:hanging="360"/>
+        <w:jc w:val="left"/>
+        <w:rPr>
+          <w:rFonts w:ascii="Calibri" w:hAnsi="Calibri" w:cs="Calibri" w:eastAsia="Calibri"/>
+          <w:color w:val="000000"/>
+          <w:spacing w:val="0"/>
+          <w:position w:val="0"/>
+          <w:sz w:val="22"/>
+          <w:shd w:fill="auto" w:val="clear"/>
+        </w:rPr>
+      </w:pPr>
+      <w:hyperlink xmlns:r="http://schemas.openxmlformats.org/officeDocument/2006/relationships" r:id="docRId1">
+        <w:r>
+          <w:rPr>
+            <w:rFonts w:ascii="Calibri Light" w:hAnsi="Calibri Light" w:cs="Calibri Light" w:eastAsia="Calibri Light"/>
+            <w:color w:val="4F81BD"/>
+            <w:spacing w:val="0"/>
+            <w:position w:val="0"/>
+            <w:sz w:val="32"/>
+            <w:u w:val="single"/>
+            <w:shd w:fill="auto" w:val="clear"/>
+          </w:rPr>
+          <w:t xml:space="preserve">https://pixabay.com/images/search/web%20banner/</w:t>
+        </w:r>
+      </w:hyperlink>
+    </w:p>
+    <w:p>
+      <w:pPr>
+        <w:keepNext w:val="true"/>
+        <w:keepLines w:val="true"/>
+        <w:numPr>
+          <w:ilvl w:val="0"/>
+          <w:numId w:val="7"/>
+        </w:numPr>
+        <w:spacing w:before="240" w:after="0" w:line="259"/>
+        <w:ind w:right="0" w:left="720" w:hanging="360"/>
+        <w:jc w:val="left"/>
+        <w:rPr>
+          <w:rFonts w:ascii="Calibri" w:hAnsi="Calibri" w:cs="Calibri" w:eastAsia="Calibri"/>
+          <w:color w:val="000000"/>
+          <w:spacing w:val="0"/>
+          <w:position w:val="0"/>
+          <w:sz w:val="22"/>
+          <w:shd w:fill="auto" w:val="clear"/>
+        </w:rPr>
+      </w:pPr>
+      <w:hyperlink xmlns:r="http://schemas.openxmlformats.org/officeDocument/2006/relationships" r:id="docRId2">
+        <w:r>
+          <w:rPr>
+            <w:rFonts w:ascii="Calibri Light" w:hAnsi="Calibri Light" w:cs="Calibri Light" w:eastAsia="Calibri Light"/>
+            <w:color w:val="4F81BD"/>
+            <w:spacing w:val="0"/>
+            <w:position w:val="0"/>
+            <w:sz w:val="32"/>
+            <w:u w:val="single"/>
+            <w:shd w:fill="auto" w:val="clear"/>
+          </w:rPr>
+          <w:t xml:space="preserve">https://stackoverflow.com/questions</w:t>
+        </w:r>
+      </w:hyperlink>
+    </w:p>
+    <w:p>
+      <w:pPr>
+        <w:keepNext w:val="true"/>
+        <w:keepLines w:val="true"/>
+        <w:numPr>
+          <w:ilvl w:val="0"/>
+          <w:numId w:val="7"/>
+        </w:numPr>
+        <w:spacing w:before="240" w:after="0" w:line="259"/>
+        <w:ind w:right="0" w:left="720" w:hanging="360"/>
+        <w:jc w:val="left"/>
+        <w:rPr>
+          <w:rFonts w:ascii="Calibri" w:hAnsi="Calibri" w:cs="Calibri" w:eastAsia="Calibri"/>
+          <w:color w:val="000000"/>
+          <w:spacing w:val="0"/>
+          <w:position w:val="0"/>
+          <w:sz w:val="22"/>
+          <w:shd w:fill="auto" w:val="clear"/>
+        </w:rPr>
+      </w:pPr>
+      <w:hyperlink xmlns:r="http://schemas.openxmlformats.org/officeDocument/2006/relationships" r:id="docRId3">
+        <w:r>
+          <w:rPr>
+            <w:rFonts w:ascii="Calibri" w:hAnsi="Calibri" w:cs="Calibri" w:eastAsia="Calibri"/>
+            <w:color w:val="000000"/>
+            <w:spacing w:val="0"/>
+            <w:position w:val="0"/>
+            <w:sz w:val="22"/>
+            <w:u w:val="single"/>
+            <w:shd w:fill="auto" w:val="clear"/>
+          </w:rPr>
+          <w:t xml:space="preserve">https://www.youtube.com/watch?v=e6NYBQ6NU74&amp;t=154s</w:t>
+        </w:r>
+      </w:hyperlink>
+    </w:p>
+    <w:p>
+      <w:pPr>
+        <w:keepNext w:val="true"/>
+        <w:keepLines w:val="true"/>
+        <w:numPr>
+          <w:ilvl w:val="0"/>
+          <w:numId w:val="7"/>
+        </w:numPr>
+        <w:spacing w:before="240" w:after="0" w:line="259"/>
+        <w:ind w:right="0" w:left="720" w:hanging="360"/>
+        <w:jc w:val="left"/>
+        <w:rPr>
+          <w:rFonts w:ascii="Calibri" w:hAnsi="Calibri" w:cs="Calibri" w:eastAsia="Calibri"/>
+          <w:color w:val="000000"/>
+          <w:spacing w:val="0"/>
+          <w:position w:val="0"/>
+          <w:sz w:val="22"/>
+          <w:shd w:fill="auto" w:val="clear"/>
+        </w:rPr>
+      </w:pPr>
+      <w:hyperlink xmlns:r="http://schemas.openxmlformats.org/officeDocument/2006/relationships" r:id="docRId4">
+        <w:r>
+          <w:rPr>
+            <w:rFonts w:ascii="Calibri" w:hAnsi="Calibri" w:cs="Calibri" w:eastAsia="Calibri"/>
+            <w:color w:val="000000"/>
+            <w:spacing w:val="0"/>
+            <w:position w:val="0"/>
+            <w:sz w:val="22"/>
+            <w:u w:val="single"/>
+            <w:shd w:fill="auto" w:val="clear"/>
+          </w:rPr>
+          <w:t xml:space="preserve">https://www.youtube.com/watch?v=gXWohFYrI0M&amp;t=679s</w:t>
+        </w:r>
+      </w:hyperlink>
+    </w:p>
+    <w:p>
+      <w:pPr>
+        <w:keepNext w:val="true"/>
+        <w:keepLines w:val="true"/>
+        <w:numPr>
+          <w:ilvl w:val="0"/>
+          <w:numId w:val="7"/>
+        </w:numPr>
+        <w:spacing w:before="240" w:after="0" w:line="259"/>
+        <w:ind w:right="0" w:left="720" w:hanging="360"/>
+        <w:jc w:val="left"/>
+        <w:rPr>
+          <w:rFonts w:ascii="Calibri" w:hAnsi="Calibri" w:cs="Calibri" w:eastAsia="Calibri"/>
+          <w:color w:val="000000"/>
+          <w:spacing w:val="0"/>
+          <w:position w:val="0"/>
+          <w:sz w:val="22"/>
+          <w:shd w:fill="auto" w:val="clear"/>
+        </w:rPr>
+      </w:pPr>
+      <w:hyperlink xmlns:r="http://schemas.openxmlformats.org/officeDocument/2006/relationships" r:id="docRId5">
+        <w:r>
+          <w:rPr>
+            <w:rFonts w:ascii="Calibri" w:hAnsi="Calibri" w:cs="Calibri" w:eastAsia="Calibri"/>
+            <w:color w:val="000000"/>
+            <w:spacing w:val="0"/>
+            <w:position w:val="0"/>
+            <w:sz w:val="22"/>
+            <w:u w:val="single"/>
+            <w:shd w:fill="auto" w:val="clear"/>
+          </w:rPr>
+          <w:t xml:space="preserve">https://www.youtube.com/watch?v=cT_ZYrS3tKc&amp;t=1376s</w:t>
+        </w:r>
+      </w:hyperlink>
+    </w:p>
+    <w:p>
+      <w:pPr>
+        <w:keepNext w:val="true"/>
+        <w:keepLines w:val="true"/>
+        <w:numPr>
+          <w:ilvl w:val="0"/>
+          <w:numId w:val="7"/>
+        </w:numPr>
+        <w:spacing w:before="240" w:after="0" w:line="259"/>
+        <w:ind w:right="0" w:left="720" w:hanging="360"/>
+        <w:jc w:val="left"/>
+        <w:rPr>
+          <w:rFonts w:ascii="Calibri" w:hAnsi="Calibri" w:cs="Calibri" w:eastAsia="Calibri"/>
+          <w:color w:val="000000"/>
+          <w:spacing w:val="0"/>
+          <w:position w:val="0"/>
+          <w:sz w:val="22"/>
+          <w:shd w:fill="auto" w:val="clear"/>
+        </w:rPr>
+      </w:pPr>
+      <w:hyperlink xmlns:r="http://schemas.openxmlformats.org/officeDocument/2006/relationships" r:id="docRId6">
+        <w:r>
+          <w:rPr>
+            <w:rFonts w:ascii="Calibri" w:hAnsi="Calibri" w:cs="Calibri" w:eastAsia="Calibri"/>
+            <w:color w:val="000000"/>
+            <w:spacing w:val="0"/>
+            <w:position w:val="0"/>
+            <w:sz w:val="22"/>
+            <w:u w:val="single"/>
+            <w:shd w:fill="auto" w:val="clear"/>
+          </w:rPr>
+          <w:t xml:space="preserve">https://chatgpt.com/</w:t>
+        </w:r>
+      </w:hyperlink>
+    </w:p>
+    <w:p>
+      <w:pPr>
+        <w:keepNext w:val="true"/>
+        <w:keepLines w:val="true"/>
+        <w:numPr>
+          <w:ilvl w:val="0"/>
+          <w:numId w:val="7"/>
+        </w:numPr>
+        <w:spacing w:before="240" w:after="0" w:line="259"/>
+        <w:ind w:right="0" w:left="720" w:hanging="360"/>
+        <w:jc w:val="left"/>
+        <w:rPr>
+          <w:rFonts w:ascii="Calibri" w:hAnsi="Calibri" w:cs="Calibri" w:eastAsia="Calibri"/>
+          <w:color w:val="000000"/>
+          <w:spacing w:val="0"/>
+          <w:position w:val="0"/>
+          <w:sz w:val="22"/>
+          <w:shd w:fill="auto" w:val="clear"/>
+        </w:rPr>
+      </w:pPr>
+      <w:hyperlink xmlns:r="http://schemas.openxmlformats.org/officeDocument/2006/relationships" r:id="docRId7">
+        <w:r>
+          <w:rPr>
+            <w:rFonts w:ascii="Calibri" w:hAnsi="Calibri" w:cs="Calibri" w:eastAsia="Calibri"/>
+            <w:color w:val="000000"/>
+            <w:spacing w:val="0"/>
+            <w:position w:val="0"/>
+            <w:sz w:val="22"/>
+            <w:u w:val="single"/>
+            <w:shd w:fill="auto" w:val="clear"/>
+          </w:rPr>
+          <w:t xml:space="preserve">https://docs.noroff.dev/docs/v2</w:t>
+        </w:r>
+      </w:hyperlink>
+    </w:p>
+    <w:p>
+      <w:pPr>
+        <w:keepNext w:val="true"/>
+        <w:keepLines w:val="true"/>
+        <w:numPr>
+          <w:ilvl w:val="0"/>
+          <w:numId w:val="7"/>
+        </w:numPr>
+        <w:spacing w:before="240" w:after="0" w:line="259"/>
+        <w:ind w:right="0" w:left="720" w:hanging="360"/>
+        <w:jc w:val="left"/>
+        <w:rPr>
+          <w:rFonts w:ascii="Calibri" w:hAnsi="Calibri" w:cs="Calibri" w:eastAsia="Calibri"/>
+          <w:color w:val="000000"/>
+          <w:spacing w:val="0"/>
+          <w:position w:val="0"/>
+          <w:sz w:val="22"/>
+          <w:shd w:fill="auto" w:val="clear"/>
+        </w:rPr>
+      </w:pPr>
+      <w:hyperlink xmlns:r="http://schemas.openxmlformats.org/officeDocument/2006/relationships" r:id="docRId8">
+        <w:r>
+          <w:rPr>
+            <w:rFonts w:ascii="Calibri" w:hAnsi="Calibri" w:cs="Calibri" w:eastAsia="Calibri"/>
+            <w:color w:val="000000"/>
+            <w:spacing w:val="0"/>
+            <w:position w:val="0"/>
+            <w:sz w:val="22"/>
+            <w:u w:val="single"/>
+            <w:shd w:fill="auto" w:val="clear"/>
+          </w:rPr>
+          <w:t xml:space="preserve">https://v2.api.noroff.dev/gamehub</w:t>
+        </w:r>
+      </w:hyperlink>
+    </w:p>
+    <w:p>
+      <w:pPr>
+        <w:keepNext w:val="true"/>
+        <w:keepLines w:val="true"/>
+        <w:numPr>
+          <w:ilvl w:val="0"/>
+          <w:numId w:val="7"/>
+        </w:numPr>
+        <w:spacing w:before="240" w:after="0" w:line="259"/>
+        <w:ind w:right="0" w:left="720" w:hanging="360"/>
+        <w:jc w:val="left"/>
+        <w:rPr>
+          <w:rFonts w:ascii="Calibri" w:hAnsi="Calibri" w:cs="Calibri" w:eastAsia="Calibri"/>
+          <w:color w:val="000000"/>
+          <w:spacing w:val="0"/>
+          <w:position w:val="0"/>
+          <w:sz w:val="22"/>
+          <w:shd w:fill="auto" w:val="clear"/>
+        </w:rPr>
+      </w:pPr>
+      <w:hyperlink xmlns:r="http://schemas.openxmlformats.org/officeDocument/2006/relationships" r:id="docRId9">
+        <w:r>
+          <w:rPr>
+            <w:rFonts w:ascii="Calibri" w:hAnsi="Calibri" w:cs="Calibri" w:eastAsia="Calibri"/>
+            <w:color w:val="000000"/>
+            <w:spacing w:val="0"/>
+            <w:position w:val="0"/>
+            <w:sz w:val="22"/>
+            <w:u w:val="single"/>
+            <w:shd w:fill="auto" w:val="clear"/>
+          </w:rPr>
+          <w:t xml:space="preserve">https://lms.noroff.no/pluginfile.php/339051/mod_resource/content/4/JS1%20Course%20Assignment.pdf</w:t>
+        </w:r>
+      </w:hyperlink>
+    </w:p>
+    <w:p>
+      <w:pPr>
+        <w:keepNext w:val="true"/>
+        <w:keepLines w:val="true"/>
+        <w:numPr>
+          <w:ilvl w:val="0"/>
+          <w:numId w:val="7"/>
+        </w:numPr>
+        <w:spacing w:before="240" w:after="0" w:line="259"/>
+        <w:ind w:right="0" w:left="720" w:hanging="360"/>
+        <w:jc w:val="left"/>
+        <w:rPr>
+          <w:rFonts w:ascii="Calibri" w:hAnsi="Calibri" w:cs="Calibri" w:eastAsia="Calibri"/>
+          <w:color w:val="000000"/>
+          <w:spacing w:val="0"/>
+          <w:position w:val="0"/>
+          <w:sz w:val="22"/>
+          <w:shd w:fill="auto" w:val="clear"/>
+        </w:rPr>
+      </w:pPr>
+      <w:hyperlink xmlns:r="http://schemas.openxmlformats.org/officeDocument/2006/relationships" r:id="docRId10">
+        <w:r>
+          <w:rPr>
+            <w:rFonts w:ascii="Calibri" w:hAnsi="Calibri" w:cs="Calibri" w:eastAsia="Calibri"/>
+            <w:color w:val="000000"/>
+            <w:spacing w:val="0"/>
+            <w:position w:val="0"/>
+            <w:sz w:val="22"/>
+            <w:u w:val="single"/>
+            <w:shd w:fill="auto" w:val="clear"/>
+          </w:rPr>
+          <w:t xml:space="preserve">https://squoosh.app/</w:t>
+        </w:r>
+      </w:hyperlink>
+    </w:p>
+    <w:p>
+      <w:pPr>
+        <w:keepNext w:val="true"/>
+        <w:keepLines w:val="true"/>
+        <w:numPr>
+          <w:ilvl w:val="0"/>
+          <w:numId w:val="7"/>
+        </w:numPr>
+        <w:spacing w:before="240" w:after="0" w:line="259"/>
+        <w:ind w:right="0" w:left="720" w:hanging="360"/>
+        <w:jc w:val="left"/>
+        <w:rPr>
+          <w:rFonts w:ascii="Calibri" w:hAnsi="Calibri" w:cs="Calibri" w:eastAsia="Calibri"/>
+          <w:color w:val="000000"/>
+          <w:spacing w:val="0"/>
+          <w:position w:val="0"/>
+          <w:sz w:val="22"/>
+          <w:shd w:fill="auto" w:val="clear"/>
+        </w:rPr>
+      </w:pPr>
+      <w:hyperlink xmlns:r="http://schemas.openxmlformats.org/officeDocument/2006/relationships" r:id="docRId11">
+        <w:r>
+          <w:rPr>
+            <w:rFonts w:ascii="Calibri" w:hAnsi="Calibri" w:cs="Calibri" w:eastAsia="Calibri"/>
+            <w:color w:val="000000"/>
+            <w:spacing w:val="0"/>
+            <w:position w:val="0"/>
+            <w:sz w:val="22"/>
+            <w:u w:val="single"/>
+            <w:shd w:fill="auto" w:val="clear"/>
+          </w:rPr>
+          <w:t xml:space="preserve">https://validator.w3.org/</w:t>
+        </w:r>
+      </w:hyperlink>
+    </w:p>
+    <w:p>
+      <w:pPr>
+        <w:keepNext w:val="true"/>
+        <w:keepLines w:val="true"/>
+        <w:numPr>
+          <w:ilvl w:val="0"/>
+          <w:numId w:val="7"/>
+        </w:numPr>
+        <w:spacing w:before="240" w:after="0" w:line="259"/>
+        <w:ind w:right="0" w:left="720" w:hanging="360"/>
+        <w:jc w:val="left"/>
+        <w:rPr>
+          <w:rFonts w:ascii="Calibri" w:hAnsi="Calibri" w:cs="Calibri" w:eastAsia="Calibri"/>
+          <w:color w:val="000000"/>
+          <w:spacing w:val="0"/>
+          <w:position w:val="0"/>
+          <w:sz w:val="22"/>
+          <w:shd w:fill="auto" w:val="clear"/>
+        </w:rPr>
+      </w:pPr>
+      <w:hyperlink xmlns:r="http://schemas.openxmlformats.org/officeDocument/2006/relationships" r:id="docRId12">
+        <w:r>
+          <w:rPr>
+            <w:rFonts w:ascii="Calibri" w:hAnsi="Calibri" w:cs="Calibri" w:eastAsia="Calibri"/>
+            <w:color w:val="000000"/>
+            <w:spacing w:val="0"/>
+            <w:position w:val="0"/>
+            <w:sz w:val="22"/>
+            <w:u w:val="single"/>
+            <w:shd w:fill="auto" w:val="clear"/>
+          </w:rPr>
+          <w:t xml:space="preserve">https://contrastchecker.com/</w:t>
+        </w:r>
+      </w:hyperlink>
+    </w:p>
+    <w:p>
+      <w:pPr>
+        <w:keepNext w:val="true"/>
+        <w:keepLines w:val="true"/>
+        <w:numPr>
+          <w:ilvl w:val="0"/>
+          <w:numId w:val="7"/>
+        </w:numPr>
+        <w:spacing w:before="240" w:after="0" w:line="259"/>
+        <w:ind w:right="0" w:left="720" w:hanging="360"/>
+        <w:jc w:val="left"/>
+        <w:rPr>
+          <w:rFonts w:ascii="Calibri" w:hAnsi="Calibri" w:cs="Calibri" w:eastAsia="Calibri"/>
+          <w:color w:val="000000"/>
+          <w:spacing w:val="0"/>
+          <w:position w:val="0"/>
+          <w:sz w:val="22"/>
+          <w:shd w:fill="auto" w:val="clear"/>
+        </w:rPr>
+      </w:pPr>
+      <w:hyperlink xmlns:r="http://schemas.openxmlformats.org/officeDocument/2006/relationships" r:id="docRId13">
+        <w:r>
+          <w:rPr>
+            <w:rFonts w:ascii="Calibri" w:hAnsi="Calibri" w:cs="Calibri" w:eastAsia="Calibri"/>
+            <w:color w:val="000000"/>
+            <w:spacing w:val="0"/>
+            <w:position w:val="0"/>
+            <w:sz w:val="22"/>
+            <w:u w:val="single"/>
+            <w:shd w:fill="auto" w:val="clear"/>
+          </w:rPr>
+          <w:t xml:space="preserve">https://www.remove.bg/upload</w:t>
+        </w:r>
+      </w:hyperlink>
+    </w:p>
+    <w:p>
+      <w:pPr>
+        <w:keepNext w:val="true"/>
+        <w:keepLines w:val="true"/>
+        <w:numPr>
+          <w:ilvl w:val="0"/>
+          <w:numId w:val="7"/>
+        </w:numPr>
+        <w:spacing w:before="240" w:after="0" w:line="259"/>
+        <w:ind w:right="0" w:left="720" w:hanging="360"/>
+        <w:jc w:val="left"/>
+        <w:rPr>
+          <w:rFonts w:ascii="Calibri" w:hAnsi="Calibri" w:cs="Calibri" w:eastAsia="Calibri"/>
+          <w:color w:val="000000"/>
+          <w:spacing w:val="0"/>
+          <w:position w:val="0"/>
+          <w:sz w:val="22"/>
+          <w:shd w:fill="auto" w:val="clear"/>
+        </w:rPr>
+      </w:pPr>
+      <w:hyperlink xmlns:r="http://schemas.openxmlformats.org/officeDocument/2006/relationships" r:id="docRId14">
+        <w:r>
+          <w:rPr>
+            <w:rFonts w:ascii="Calibri" w:hAnsi="Calibri" w:cs="Calibri" w:eastAsia="Calibri"/>
+            <w:color w:val="000000"/>
+            <w:spacing w:val="0"/>
+            <w:position w:val="0"/>
+            <w:sz w:val="22"/>
+            <w:u w:val="single"/>
+            <w:shd w:fill="auto" w:val="clear"/>
+          </w:rPr>
+          <w:t xml:space="preserve">https://flowbite.com/icons/</w:t>
+        </w:r>
+      </w:hyperlink>
+    </w:p>
+    <w:p>
+      <w:pPr>
+        <w:keepNext w:val="true"/>
+        <w:keepLines w:val="true"/>
+        <w:numPr>
+          <w:ilvl w:val="0"/>
+          <w:numId w:val="7"/>
+        </w:numPr>
+        <w:spacing w:before="240" w:after="0" w:line="259"/>
+        <w:ind w:right="0" w:left="720" w:hanging="360"/>
+        <w:jc w:val="left"/>
+        <w:rPr>
+          <w:rFonts w:ascii="Calibri" w:hAnsi="Calibri" w:cs="Calibri" w:eastAsia="Calibri"/>
+          <w:color w:val="000000"/>
+          <w:spacing w:val="0"/>
+          <w:position w:val="0"/>
+          <w:sz w:val="22"/>
+          <w:shd w:fill="auto" w:val="clear"/>
+        </w:rPr>
+      </w:pPr>
+      <w:r>
+        <w:rPr>
+          <w:rFonts w:ascii="Calibri" w:hAnsi="Calibri" w:cs="Calibri" w:eastAsia="Calibri"/>
+          <w:color w:val="000000"/>
+          <w:spacing w:val="0"/>
+          <w:position w:val="0"/>
+          <w:sz w:val="22"/>
+          <w:shd w:fill="auto" w:val="clear"/>
+        </w:rPr>
+        <w:t xml:space="preserve">Other Students and teachers.</w:t>
+      </w:r>
     </w:p>
     <w:p>
       <w:pPr>
@@ -790,7 +1358,18 @@
 </file>
 
 <file path=word/numbering.xml><?xml version="1.0" encoding="utf-8"?>
-<w:numbering xmlns:w="http://schemas.openxmlformats.org/wordprocessingml/2006/main"/>
+<w:numbering xmlns:w="http://schemas.openxmlformats.org/wordprocessingml/2006/main">
+  <w:abstractNum w:abstractNumId="0">
+    <w:lvl w:ilvl="0">
+      <w:start w:val="1"/>
+      <w:numFmt w:val="bullet"/>
+      <w:lvlText w:val="•"/>
+    </w:lvl>
+  </w:abstractNum>
+  <w:num w:numId="7">
+    <w:abstractNumId w:val="0"/>
+  </w:num>
+</w:numbering>
 </file>
 
 <file path=word/styles.xml><?xml version="1.0" encoding="utf-8"?>

</xml_diff>